<commit_message>
Update word ontwerp vuilbakken
Update
</commit_message>
<xml_diff>
--- a/Eerste ontwerp vuilbakken.docx
+++ b/Eerste ontwerp vuilbakken.docx
@@ -669,6 +669,297 @@
           <w:lang w:val="nl-NL"/>
         </w:rPr>
       </w:pPr>
+    </w:p>
+    <w:p>
+      <w:pPr>
+        <w:rPr>
+          <w:lang w:val="nl-NL"/>
+        </w:rPr>
+      </w:pPr>
+    </w:p>
+    <w:p>
+      <w:pPr>
+        <w:rPr>
+          <w:b/>
+          <w:bCs/>
+          <w:sz w:val="24"/>
+          <w:szCs w:val="24"/>
+          <w:u w:val="single"/>
+          <w:lang w:val="nl-NL"/>
+        </w:rPr>
+      </w:pPr>
+      <w:r>
+        <w:rPr>
+          <w:b/>
+          <w:bCs/>
+          <w:sz w:val="24"/>
+          <w:szCs w:val="24"/>
+          <w:u w:val="single"/>
+          <w:lang w:val="nl-NL"/>
+        </w:rPr>
+        <w:lastRenderedPageBreak/>
+        <w:t>De puzzel:</w:t>
+      </w:r>
+    </w:p>
+    <w:p>
+      <w:pPr>
+        <w:rPr>
+          <w:lang w:val="nl-NL"/>
+        </w:rPr>
+      </w:pPr>
+      <w:r>
+        <w:rPr>
+          <w:lang w:val="nl-NL"/>
+        </w:rPr>
+        <w:t xml:space="preserve">De vuilnisbakken zullen geopend worden via een code die via vorige opdrachten wordt gevonden. </w:t>
+      </w:r>
+    </w:p>
+    <w:p>
+      <w:pPr>
+        <w:rPr>
+          <w:lang w:val="nl-NL"/>
+        </w:rPr>
+      </w:pPr>
+      <w:r>
+        <w:rPr>
+          <w:lang w:val="nl-NL"/>
+        </w:rPr>
+        <w:t>De spelers zullen via een scanner moeten zien welke stukken afval die gevonden of verdiend kunnen worden in de vuilnisbak moeten. Uiteindelijk zal het gewicht van de verschillende vuilnisbakken een code vormen.</w:t>
+      </w:r>
+    </w:p>
+    <w:p>
+      <w:pPr>
+        <w:rPr>
+          <w:b/>
+          <w:bCs/>
+          <w:u w:val="single"/>
+          <w:lang w:val="nl-NL"/>
+        </w:rPr>
+      </w:pPr>
+      <w:r>
+        <w:rPr>
+          <w:b/>
+          <w:bCs/>
+          <w:u w:val="single"/>
+          <w:lang w:val="nl-NL"/>
+        </w:rPr>
+        <w:t>Implementatie:</w:t>
+      </w:r>
+    </w:p>
+    <w:p>
+      <w:pPr>
+        <w:rPr>
+          <w:lang w:val="nl-NL"/>
+        </w:rPr>
+      </w:pPr>
+      <w:r>
+        <w:rPr>
+          <w:lang w:val="nl-NL"/>
+        </w:rPr>
+        <w:t xml:space="preserve">Er zal 1 grote doos hout gemaakt worden die dienst zal doen als alle vuilnisbakken. </w:t>
+      </w:r>
+      <w:r>
+        <w:rPr>
+          <w:lang w:val="nl-NL"/>
+        </w:rPr>
+        <w:t xml:space="preserve">In deze bak zal alle elektronica van de vuilnisbakken zitten. </w:t>
+      </w:r>
+    </w:p>
+    <w:p>
+      <w:pPr>
+        <w:rPr>
+          <w:lang w:val="nl-NL"/>
+        </w:rPr>
+      </w:pPr>
+      <w:r>
+        <w:rPr>
+          <w:lang w:val="nl-NL"/>
+        </w:rPr>
+        <w:t xml:space="preserve">Aan de bovenkant van deze bak zullen 3 bakjes zijn (PMD, papier en karton, Restafval). Wanneer de spelers een stuk afval willen weg gooien moeten ze dit leggen in het bakje dat ze denken waar het in past. De </w:t>
+      </w:r>
+      <w:proofErr w:type="spellStart"/>
+      <w:r>
+        <w:rPr>
+          <w:lang w:val="nl-NL"/>
+        </w:rPr>
+        <w:t>rfid</w:t>
+      </w:r>
+      <w:proofErr w:type="spellEnd"/>
+      <w:r>
+        <w:rPr>
+          <w:lang w:val="nl-NL"/>
+        </w:rPr>
+        <w:t xml:space="preserve"> scanner van dit bakje zal dit stuk vuilnis scannen en bepalen of dit al dan niet correct is. Als dit correct is zal een </w:t>
+      </w:r>
+      <w:proofErr w:type="spellStart"/>
+      <w:r>
+        <w:rPr>
+          <w:lang w:val="nl-NL"/>
+        </w:rPr>
+        <w:t>servo</w:t>
+      </w:r>
+      <w:proofErr w:type="spellEnd"/>
+      <w:r>
+        <w:rPr>
+          <w:lang w:val="nl-NL"/>
+        </w:rPr>
+        <w:t xml:space="preserve"> motor aangestuurd worden en zal het stuk vuilnis in de bak vallen. De </w:t>
+      </w:r>
+      <w:proofErr w:type="spellStart"/>
+      <w:r>
+        <w:rPr>
+          <w:lang w:val="nl-NL"/>
+        </w:rPr>
+        <w:t>gewichtsensor</w:t>
+      </w:r>
+      <w:proofErr w:type="spellEnd"/>
+      <w:r>
+        <w:rPr>
+          <w:lang w:val="nl-NL"/>
+        </w:rPr>
+        <w:t xml:space="preserve"> kijkt hoeveel dit weegt en zal dit op het scherm laten zien.</w:t>
+      </w:r>
+    </w:p>
+    <w:p>
+      <w:pPr>
+        <w:rPr>
+          <w:lang w:val="nl-NL"/>
+        </w:rPr>
+      </w:pPr>
+      <w:r>
+        <w:rPr>
+          <w:lang w:val="nl-NL"/>
+        </w:rPr>
+        <w:t>Indien het fout is zal dit aangegeven worden en zal er energie uit de buffer gaan.</w:t>
+      </w:r>
+    </w:p>
+    <w:p>
+      <w:pPr>
+        <w:rPr>
+          <w:lang w:val="nl-NL"/>
+        </w:rPr>
+      </w:pPr>
+    </w:p>
+    <w:p>
+      <w:pPr>
+        <w:rPr>
+          <w:lang w:val="nl-NL"/>
+        </w:rPr>
+      </w:pPr>
+      <w:r>
+        <w:rPr>
+          <w:lang w:val="nl-NL"/>
+        </w:rPr>
+        <w:t xml:space="preserve">De scanner zal in het begin van het spel de correcte </w:t>
+      </w:r>
+      <w:proofErr w:type="spellStart"/>
+      <w:r>
+        <w:rPr>
+          <w:lang w:val="nl-NL"/>
+        </w:rPr>
+        <w:t>rfid</w:t>
+      </w:r>
+      <w:proofErr w:type="spellEnd"/>
+      <w:r>
+        <w:rPr>
+          <w:lang w:val="nl-NL"/>
+        </w:rPr>
+        <w:t xml:space="preserve"> </w:t>
+      </w:r>
+      <w:proofErr w:type="spellStart"/>
+      <w:r>
+        <w:rPr>
+          <w:lang w:val="nl-NL"/>
+        </w:rPr>
+        <w:t>values</w:t>
+      </w:r>
+      <w:proofErr w:type="spellEnd"/>
+      <w:r>
+        <w:rPr>
+          <w:lang w:val="nl-NL"/>
+        </w:rPr>
+        <w:t xml:space="preserve"> krijgen van de vuilnisbak. Deze </w:t>
+      </w:r>
+      <w:proofErr w:type="spellStart"/>
+      <w:r>
+        <w:rPr>
+          <w:lang w:val="nl-NL"/>
+        </w:rPr>
+        <w:t>rfid</w:t>
+      </w:r>
+      <w:proofErr w:type="spellEnd"/>
+      <w:r>
+        <w:rPr>
+          <w:lang w:val="nl-NL"/>
+        </w:rPr>
+        <w:t xml:space="preserve"> scanner zal bestaan uit een lcd, een knop en een </w:t>
+      </w:r>
+      <w:proofErr w:type="spellStart"/>
+      <w:r>
+        <w:rPr>
+          <w:lang w:val="nl-NL"/>
+        </w:rPr>
+        <w:t>rfid</w:t>
+      </w:r>
+      <w:proofErr w:type="spellEnd"/>
+      <w:r>
+        <w:rPr>
+          <w:lang w:val="nl-NL"/>
+        </w:rPr>
+        <w:t>-scanner. De lcd zal laten zien of het een correct stuk afval is.</w:t>
+      </w:r>
+    </w:p>
+    <w:p>
+      <w:pPr>
+        <w:rPr>
+          <w:lang w:val="nl-NL"/>
+        </w:rPr>
+      </w:pPr>
+    </w:p>
+    <w:p>
+      <w:pPr>
+        <w:rPr>
+          <w:lang w:val="nl-NL"/>
+        </w:rPr>
+      </w:pPr>
+      <w:r>
+        <w:rPr>
+          <w:lang w:val="nl-NL"/>
+        </w:rPr>
+        <w:t xml:space="preserve">Voor de </w:t>
+      </w:r>
+      <w:proofErr w:type="spellStart"/>
+      <w:r>
+        <w:rPr>
+          <w:lang w:val="nl-NL"/>
+        </w:rPr>
+        <w:t>rfid</w:t>
+      </w:r>
+      <w:proofErr w:type="spellEnd"/>
+      <w:r>
+        <w:rPr>
+          <w:lang w:val="nl-NL"/>
+        </w:rPr>
+        <w:t xml:space="preserve"> scanners gebruiken we de HW-147 (</w:t>
+      </w:r>
+      <w:r>
+        <w:rPr>
+          <w:lang w:val="nl-NL"/>
+        </w:rPr>
+        <w:t>PN532</w:t>
+      </w:r>
+      <w:r>
+        <w:rPr>
+          <w:lang w:val="nl-NL"/>
+        </w:rPr>
+        <w:t xml:space="preserve"> module)</w:t>
+      </w:r>
+      <w:r>
+        <w:rPr>
+          <w:lang w:val="nl-NL"/>
+        </w:rPr>
+        <w:t>.</w:t>
+      </w:r>
     </w:p>
     <w:p>
       <w:pPr>
@@ -1586,18 +1877,18 @@
 </file>
 
 <file path=customXml/item2.xml><?xml version="1.0" encoding="utf-8"?>
-<p:properties xmlns:p="http://schemas.microsoft.com/office/2006/metadata/properties" xmlns:xsi="http://www.w3.org/2001/XMLSchema-instance" xmlns:pc="http://schemas.microsoft.com/office/infopath/2007/PartnerControls">
-  <documentManagement/>
-</p:properties>
-</file>
-
-<file path=customXml/item3.xml><?xml version="1.0" encoding="utf-8"?>
 <?mso-contentType ?>
 <FormTemplates xmlns="http://schemas.microsoft.com/sharepoint/v3/contenttype/forms">
   <Display>DocumentLibraryForm</Display>
   <Edit>DocumentLibraryForm</Edit>
   <New>DocumentLibraryForm</New>
 </FormTemplates>
+</file>
+
+<file path=customXml/item3.xml><?xml version="1.0" encoding="utf-8"?>
+<p:properties xmlns:p="http://schemas.microsoft.com/office/2006/metadata/properties" xmlns:xsi="http://www.w3.org/2001/XMLSchema-instance" xmlns:pc="http://schemas.microsoft.com/office/infopath/2007/PartnerControls">
+  <documentManagement/>
+</p:properties>
 </file>
 
 <file path=customXml/itemProps1.xml><?xml version="1.0" encoding="utf-8"?>
@@ -1619,25 +1910,18 @@
 </file>
 
 <file path=customXml/itemProps2.xml><?xml version="1.0" encoding="utf-8"?>
-<ds:datastoreItem xmlns:ds="http://schemas.openxmlformats.org/officeDocument/2006/customXml" ds:itemID="{F64E6E21-2EE5-45FC-B044-FBDC48C94CF6}">
+<ds:datastoreItem xmlns:ds="http://schemas.openxmlformats.org/officeDocument/2006/customXml" ds:itemID="{8DCAEC32-223D-4214-BEE0-CD265B16D780}">
   <ds:schemaRefs>
-    <ds:schemaRef ds:uri="http://schemas.microsoft.com/office/2006/metadata/properties"/>
-    <ds:schemaRef ds:uri="http://purl.org/dc/elements/1.1/"/>
-    <ds:schemaRef ds:uri="http://purl.org/dc/terms/"/>
-    <ds:schemaRef ds:uri="http://www.w3.org/XML/1998/namespace"/>
-    <ds:schemaRef ds:uri="http://schemas.microsoft.com/office/2006/documentManagement/types"/>
-    <ds:schemaRef ds:uri="http://purl.org/dc/dcmitype/"/>
-    <ds:schemaRef ds:uri="http://schemas.microsoft.com/office/infopath/2007/PartnerControls"/>
-    <ds:schemaRef ds:uri="http://schemas.openxmlformats.org/package/2006/metadata/core-properties"/>
-    <ds:schemaRef ds:uri="ccb0afba-a0c8-4901-ad17-174d7d291aa5"/>
+    <ds:schemaRef ds:uri="http://schemas.microsoft.com/sharepoint/v3/contenttype/forms"/>
   </ds:schemaRefs>
 </ds:datastoreItem>
 </file>
 
 <file path=customXml/itemProps3.xml><?xml version="1.0" encoding="utf-8"?>
-<ds:datastoreItem xmlns:ds="http://schemas.openxmlformats.org/officeDocument/2006/customXml" ds:itemID="{8DCAEC32-223D-4214-BEE0-CD265B16D780}">
+<ds:datastoreItem xmlns:ds="http://schemas.openxmlformats.org/officeDocument/2006/customXml" ds:itemID="{F64E6E21-2EE5-45FC-B044-FBDC48C94CF6}">
   <ds:schemaRefs>
-    <ds:schemaRef ds:uri="http://schemas.microsoft.com/sharepoint/v3/contenttype/forms"/>
+    <ds:schemaRef ds:uri="http://schemas.microsoft.com/office/2006/metadata/properties"/>
+    <ds:schemaRef ds:uri="http://schemas.microsoft.com/office/infopath/2007/PartnerControls"/>
   </ds:schemaRefs>
 </ds:datastoreItem>
 </file>
</xml_diff>

<commit_message>
Update Eerste ontwerp vuilbakken.docx
</commit_message>
<xml_diff>
--- a/Eerste ontwerp vuilbakken.docx
+++ b/Eerste ontwerp vuilbakken.docx
@@ -281,14 +281,12 @@
           <w:lang w:val="nl-NL"/>
         </w:rPr>
       </w:pPr>
-      <w:proofErr w:type="spellStart"/>
       <w:r>
         <w:rPr>
           <w:lang w:val="nl-NL"/>
         </w:rPr>
         <w:t>Gewichtsensor</w:t>
       </w:r>
-      <w:proofErr w:type="spellEnd"/>
       <w:r>
         <w:rPr>
           <w:lang w:val="nl-NL"/>
@@ -334,20 +332,12 @@
           <w:lang w:val="nl-NL"/>
         </w:rPr>
       </w:pPr>
-      <w:proofErr w:type="spellStart"/>
       <w:r>
         <w:rPr>
           <w:lang w:val="nl-NL"/>
         </w:rPr>
         <w:lastRenderedPageBreak/>
-        <w:t>Lasercut</w:t>
-      </w:r>
-      <w:proofErr w:type="spellEnd"/>
-      <w:r>
-        <w:rPr>
-          <w:lang w:val="nl-NL"/>
-        </w:rPr>
-        <w:t xml:space="preserve"> doosje</w:t>
+        <w:t>Lasercut doosje</w:t>
       </w:r>
     </w:p>
     <w:p>
@@ -373,21 +363,7 @@
         <w:rPr>
           <w:lang w:val="nl-NL"/>
         </w:rPr>
-        <w:t xml:space="preserve">3x </w:t>
-      </w:r>
-      <w:proofErr w:type="spellStart"/>
-      <w:r>
-        <w:rPr>
-          <w:lang w:val="nl-NL"/>
-        </w:rPr>
-        <w:t>rfid</w:t>
-      </w:r>
-      <w:proofErr w:type="spellEnd"/>
-      <w:r>
-        <w:rPr>
-          <w:lang w:val="nl-NL"/>
-        </w:rPr>
-        <w:t xml:space="preserve"> scanner</w:t>
+        <w:t>3x rfid scanner</w:t>
       </w:r>
       <w:r>
         <w:rPr>
@@ -432,16 +408,8 @@
         <w:rPr>
           <w:lang w:val="nl-NL"/>
         </w:rPr>
-        <w:t xml:space="preserve">3x </w:t>
-      </w:r>
-      <w:proofErr w:type="spellStart"/>
-      <w:r>
-        <w:rPr>
-          <w:lang w:val="nl-NL"/>
-        </w:rPr>
-        <w:t>servo</w:t>
-      </w:r>
-      <w:proofErr w:type="spellEnd"/>
+        <w:t>3x servo</w:t>
+      </w:r>
     </w:p>
     <w:p>
       <w:pPr>
@@ -713,18 +681,191 @@
         </w:rPr>
         <w:t xml:space="preserve">De vuilnisbakken zullen geopend worden via een code die via vorige opdrachten wordt gevonden. </w:t>
       </w:r>
-    </w:p>
-    <w:p>
-      <w:pPr>
-        <w:rPr>
-          <w:lang w:val="nl-NL"/>
-        </w:rPr>
-      </w:pPr>
-      <w:r>
-        <w:rPr>
-          <w:lang w:val="nl-NL"/>
-        </w:rPr>
-        <w:t>De spelers zullen via een scanner moeten zien welke stukken afval die gevonden of verdiend kunnen worden in de vuilnisbak moeten. Uiteindelijk zal het gewicht van de verschillende vuilnisbakken een code vormen.</w:t>
+      <w:r>
+        <w:rPr>
+          <w:lang w:val="nl-NL"/>
+        </w:rPr>
+        <w:br/>
+        <w:t>(Het eerste gedeelte van de code wordt verstuurd door de bandjes. Het laatste cijfer/ De laatste cijfers zal/zullen vermeld staan op een ticket dat wordt verkregen bij de trace-puzzel bij “</w:t>
+      </w:r>
+      <w:r>
+        <w:rPr>
+          <w:lang w:val="nl-NL"/>
+        </w:rPr>
+        <w:t>De trein is altijd een beetje reizen</w:t>
+      </w:r>
+      <w:r>
+        <w:rPr>
+          <w:lang w:val="nl-NL"/>
+        </w:rPr>
+        <w:t>”.)</w:t>
+      </w:r>
+    </w:p>
+    <w:p>
+      <w:pPr>
+        <w:rPr>
+          <w:lang w:val="nl-NL"/>
+        </w:rPr>
+      </w:pPr>
+      <w:r>
+        <w:rPr>
+          <w:lang w:val="nl-NL"/>
+        </w:rPr>
+        <w:t>De vuilbak mag ook enkel beschikbaar zijn wanneer er voldoende energie is.</w:t>
+      </w:r>
+      <w:r>
+        <w:rPr>
+          <w:lang w:val="nl-NL"/>
+        </w:rPr>
+        <w:br/>
+        <w:t>Hiervoor zullen er berichten ontvangen moeten worden van “</w:t>
+      </w:r>
+      <w:r>
+        <w:rPr>
+          <w:lang w:val="nl-NL"/>
+        </w:rPr>
+        <w:t>Trappen maar!</w:t>
+      </w:r>
+      <w:r>
+        <w:rPr>
+          <w:lang w:val="nl-NL"/>
+        </w:rPr>
+        <w:t>”.</w:t>
+      </w:r>
+    </w:p>
+    <w:p>
+      <w:pPr>
+        <w:rPr>
+          <w:lang w:val="nl-NL"/>
+        </w:rPr>
+      </w:pPr>
+      <w:r>
+        <w:rPr>
+          <w:lang w:val="nl-NL"/>
+        </w:rPr>
+        <w:t xml:space="preserve">De spelers zullen via een scanner </w:t>
+      </w:r>
+      <w:r>
+        <w:rPr>
+          <w:lang w:val="nl-NL"/>
+        </w:rPr>
+        <w:t>kunnen</w:t>
+      </w:r>
+      <w:r>
+        <w:rPr>
+          <w:lang w:val="nl-NL"/>
+        </w:rPr>
+        <w:t xml:space="preserve"> zien welke </w:t>
+      </w:r>
+      <w:r>
+        <w:rPr>
+          <w:lang w:val="nl-NL"/>
+        </w:rPr>
+        <w:t>ge-3D-printte objecten wel degelijk in de vuilbak moeten en welke niet</w:t>
+      </w:r>
+      <w:r>
+        <w:rPr>
+          <w:lang w:val="nl-NL"/>
+        </w:rPr>
+        <w:t>.</w:t>
+      </w:r>
+      <w:r>
+        <w:rPr>
+          <w:lang w:val="nl-NL"/>
+        </w:rPr>
+        <w:t xml:space="preserve"> (Dit zal elk spel veranderen.)</w:t>
+      </w:r>
+    </w:p>
+    <w:p>
+      <w:pPr>
+        <w:rPr>
+          <w:lang w:val="nl-NL"/>
+        </w:rPr>
+      </w:pPr>
+      <w:r>
+        <w:rPr>
+          <w:lang w:val="nl-NL"/>
+        </w:rPr>
+        <w:t>Daarnaast zullen er ook stukken “afval” te verdienen zijn bij de andere puzzels (</w:t>
+      </w:r>
+      <w:r>
+        <w:rPr>
+          <w:lang w:val="nl-NL"/>
+        </w:rPr>
+        <w:t>“</w:t>
+      </w:r>
+      <w:r>
+        <w:rPr>
+          <w:lang w:val="nl-NL"/>
+        </w:rPr>
+        <w:t>De trein is altijd een beetje reizen</w:t>
+      </w:r>
+      <w:r>
+        <w:rPr>
+          <w:lang w:val="nl-NL"/>
+        </w:rPr>
+        <w:t>”</w:t>
+      </w:r>
+      <w:r>
+        <w:rPr>
+          <w:lang w:val="nl-NL"/>
+        </w:rPr>
+        <w:t>)</w:t>
+      </w:r>
+    </w:p>
+    <w:p>
+      <w:pPr>
+        <w:rPr>
+          <w:lang w:val="nl-NL"/>
+        </w:rPr>
+      </w:pPr>
+      <w:r>
+        <w:rPr>
+          <w:lang w:val="nl-NL"/>
+        </w:rPr>
+        <w:t xml:space="preserve"> Uiteindelijk zal het gewicht </w:t>
+      </w:r>
+      <w:r>
+        <w:rPr>
+          <w:lang w:val="nl-NL"/>
+        </w:rPr>
+        <w:t>in</w:t>
+      </w:r>
+      <w:r>
+        <w:rPr>
+          <w:lang w:val="nl-NL"/>
+        </w:rPr>
+        <w:t xml:space="preserve"> de verschillende vuilnisbakken een code vormen.</w:t>
+      </w:r>
+      <w:r>
+        <w:rPr>
+          <w:lang w:val="nl-NL"/>
+        </w:rPr>
+        <w:t xml:space="preserve"> (Deze zal verstuurd moeten worden naar “</w:t>
+      </w:r>
+      <w:r>
+        <w:rPr>
+          <w:lang w:val="nl-NL"/>
+        </w:rPr>
+        <w:t>Trappen maar!</w:t>
+      </w:r>
+      <w:r>
+        <w:rPr>
+          <w:lang w:val="nl-NL"/>
+        </w:rPr>
+        <w:t>”</w:t>
+      </w:r>
+      <w:r>
+        <w:rPr>
+          <w:lang w:val="nl-NL"/>
+        </w:rPr>
+        <w:t xml:space="preserve"> en zal dienen om de deuren te openen.</w:t>
+      </w:r>
+      <w:r>
+        <w:rPr>
+          <w:lang w:val="nl-NL"/>
+        </w:rPr>
+        <w:t>)</w:t>
       </w:r>
     </w:p>
     <w:p>
@@ -756,89 +897,350 @@
         <w:rPr>
           <w:lang w:val="nl-NL"/>
         </w:rPr>
-        <w:t xml:space="preserve">Er zal 1 grote doos hout gemaakt worden die dienst zal doen als alle vuilnisbakken. </w:t>
-      </w:r>
-      <w:r>
-        <w:rPr>
-          <w:lang w:val="nl-NL"/>
-        </w:rPr>
-        <w:t xml:space="preserve">In deze bak zal alle elektronica van de vuilnisbakken zitten. </w:t>
-      </w:r>
-    </w:p>
-    <w:p>
-      <w:pPr>
-        <w:rPr>
-          <w:lang w:val="nl-NL"/>
-        </w:rPr>
-      </w:pPr>
-      <w:r>
-        <w:rPr>
-          <w:lang w:val="nl-NL"/>
-        </w:rPr>
-        <w:t xml:space="preserve">Aan de bovenkant van deze bak zullen 3 bakjes zijn (PMD, papier en karton, Restafval). Wanneer de spelers een stuk afval willen weg gooien moeten ze dit leggen in het bakje dat ze denken waar het in past. De </w:t>
-      </w:r>
-      <w:proofErr w:type="spellStart"/>
-      <w:r>
-        <w:rPr>
-          <w:lang w:val="nl-NL"/>
-        </w:rPr>
-        <w:t>rfid</w:t>
-      </w:r>
-      <w:proofErr w:type="spellEnd"/>
-      <w:r>
-        <w:rPr>
-          <w:lang w:val="nl-NL"/>
-        </w:rPr>
-        <w:t xml:space="preserve"> scanner van dit bakje zal dit stuk vuilnis scannen en bepalen of dit al dan niet correct is. Als dit correct is zal een </w:t>
-      </w:r>
-      <w:proofErr w:type="spellStart"/>
-      <w:r>
-        <w:rPr>
-          <w:lang w:val="nl-NL"/>
-        </w:rPr>
-        <w:t>servo</w:t>
-      </w:r>
-      <w:proofErr w:type="spellEnd"/>
-      <w:r>
-        <w:rPr>
-          <w:lang w:val="nl-NL"/>
-        </w:rPr>
-        <w:t xml:space="preserve"> motor aangestuurd worden en zal het stuk vuilnis in de bak vallen. De </w:t>
-      </w:r>
-      <w:proofErr w:type="spellStart"/>
-      <w:r>
-        <w:rPr>
-          <w:lang w:val="nl-NL"/>
-        </w:rPr>
-        <w:t>gewichtsensor</w:t>
-      </w:r>
-      <w:proofErr w:type="spellEnd"/>
-      <w:r>
-        <w:rPr>
-          <w:lang w:val="nl-NL"/>
-        </w:rPr>
-        <w:t xml:space="preserve"> kijkt hoeveel dit weegt en zal dit op het scherm laten zien.</w:t>
-      </w:r>
-    </w:p>
-    <w:p>
-      <w:pPr>
-        <w:rPr>
-          <w:lang w:val="nl-NL"/>
-        </w:rPr>
-      </w:pPr>
-      <w:r>
-        <w:rPr>
-          <w:lang w:val="nl-NL"/>
-        </w:rPr>
-        <w:t>Indien het fout is zal dit aangegeven worden en zal er energie uit de buffer gaan.</w:t>
-      </w:r>
-    </w:p>
-    <w:p>
-      <w:pPr>
-        <w:rPr>
-          <w:lang w:val="nl-NL"/>
-        </w:rPr>
-      </w:pPr>
+        <w:t xml:space="preserve">Er zal 1 grote </w:t>
+      </w:r>
+      <w:r>
+        <w:rPr>
+          <w:lang w:val="nl-NL"/>
+        </w:rPr>
+        <w:t>houten doos</w:t>
+      </w:r>
+      <w:r>
+        <w:rPr>
+          <w:lang w:val="nl-NL"/>
+        </w:rPr>
+        <w:t xml:space="preserve"> gemaakt worden die dienst zal doen als alle vuilnisbakken.</w:t>
+      </w:r>
+      <w:r>
+        <w:rPr>
+          <w:lang w:val="nl-NL"/>
+        </w:rPr>
+        <w:br/>
+      </w:r>
+      <w:r>
+        <w:rPr>
+          <w:lang w:val="nl-NL"/>
+        </w:rPr>
+        <w:t>In deze bak zal alle elektronica van de vuilnisbakken</w:t>
+      </w:r>
+      <w:r>
+        <w:rPr>
+          <w:lang w:val="nl-NL"/>
+        </w:rPr>
+        <w:t xml:space="preserve"> vervat</w:t>
+      </w:r>
+      <w:r>
+        <w:rPr>
+          <w:lang w:val="nl-NL"/>
+        </w:rPr>
+        <w:t xml:space="preserve"> zitten. </w:t>
+      </w:r>
+      <w:r>
+        <w:rPr>
+          <w:lang w:val="nl-NL"/>
+        </w:rPr>
+        <w:br/>
+        <w:t xml:space="preserve">Wij zullen deze doos vervaardigen aan de hand van de lasercutter. </w:t>
+      </w:r>
+    </w:p>
+    <w:p>
+      <w:pPr>
+        <w:rPr>
+          <w:lang w:val="nl-NL"/>
+        </w:rPr>
+      </w:pPr>
+      <w:r>
+        <w:rPr>
+          <w:lang w:val="nl-NL"/>
+        </w:rPr>
+        <w:t>De stukken afval zullen we 3D printen.</w:t>
+      </w:r>
+      <w:r>
+        <w:rPr>
+          <w:lang w:val="nl-NL"/>
+        </w:rPr>
+        <w:br/>
+        <w:t>In elk stuk afval zal een RFID-tag zitten.</w:t>
+      </w:r>
+    </w:p>
+    <w:p>
+      <w:pPr>
+        <w:rPr>
+          <w:lang w:val="nl-NL"/>
+        </w:rPr>
+      </w:pPr>
+      <w:r>
+        <w:rPr>
+          <w:lang w:val="nl-NL"/>
+        </w:rPr>
+        <w:t xml:space="preserve">Aan de bovenkant van deze bak zullen </w:t>
+      </w:r>
+      <w:r>
+        <w:rPr>
+          <w:lang w:val="nl-NL"/>
+        </w:rPr>
+        <w:t xml:space="preserve">3 bakjes zitten </w:t>
+      </w:r>
+      <w:r>
+        <w:rPr>
+          <w:lang w:val="nl-NL"/>
+        </w:rPr>
+        <w:t>(PMD, papier en karton</w:t>
+      </w:r>
+      <w:r>
+        <w:rPr>
+          <w:lang w:val="nl-NL"/>
+        </w:rPr>
+        <w:t xml:space="preserve"> en</w:t>
+      </w:r>
+      <w:r>
+        <w:rPr>
+          <w:lang w:val="nl-NL"/>
+        </w:rPr>
+        <w:t xml:space="preserve"> </w:t>
+      </w:r>
+      <w:r>
+        <w:rPr>
+          <w:lang w:val="nl-NL"/>
+        </w:rPr>
+        <w:t>r</w:t>
+      </w:r>
+      <w:r>
+        <w:rPr>
+          <w:lang w:val="nl-NL"/>
+        </w:rPr>
+        <w:t xml:space="preserve">estafval). Wanneer de spelers een stuk afval willen weggooien moeten ze dit </w:t>
+      </w:r>
+      <w:r>
+        <w:rPr>
+          <w:lang w:val="nl-NL"/>
+        </w:rPr>
+        <w:t>in het</w:t>
+      </w:r>
+      <w:r>
+        <w:rPr>
+          <w:lang w:val="nl-NL"/>
+        </w:rPr>
+        <w:t xml:space="preserve"> bakje</w:t>
+      </w:r>
+      <w:r>
+        <w:rPr>
+          <w:lang w:val="nl-NL"/>
+        </w:rPr>
+        <w:t xml:space="preserve"> leggen</w:t>
+      </w:r>
+      <w:r>
+        <w:rPr>
+          <w:lang w:val="nl-NL"/>
+        </w:rPr>
+        <w:t xml:space="preserve"> </w:t>
+      </w:r>
+      <w:r>
+        <w:rPr>
+          <w:lang w:val="nl-NL"/>
+        </w:rPr>
+        <w:t>waar</w:t>
+      </w:r>
+      <w:r>
+        <w:rPr>
+          <w:lang w:val="nl-NL"/>
+        </w:rPr>
+        <w:t xml:space="preserve"> ze denken </w:t>
+      </w:r>
+      <w:r>
+        <w:rPr>
+          <w:lang w:val="nl-NL"/>
+        </w:rPr>
+        <w:t>dat</w:t>
+      </w:r>
+      <w:r>
+        <w:rPr>
+          <w:lang w:val="nl-NL"/>
+        </w:rPr>
+        <w:t xml:space="preserve"> het </w:t>
+      </w:r>
+      <w:r>
+        <w:rPr>
+          <w:lang w:val="nl-NL"/>
+        </w:rPr>
+        <w:t xml:space="preserve">vuilnis </w:t>
+      </w:r>
+      <w:r>
+        <w:rPr>
+          <w:lang w:val="nl-NL"/>
+        </w:rPr>
+        <w:t xml:space="preserve">in </w:t>
+      </w:r>
+      <w:r>
+        <w:rPr>
+          <w:lang w:val="nl-NL"/>
+        </w:rPr>
+        <w:t>hoort.</w:t>
+      </w:r>
+    </w:p>
+    <w:p>
+      <w:pPr>
+        <w:rPr>
+          <w:lang w:val="nl-NL"/>
+        </w:rPr>
+      </w:pPr>
+      <w:r>
+        <w:rPr>
+          <w:lang w:val="nl-NL"/>
+        </w:rPr>
+        <w:t>Vervolgens moeten de spelers op de bijpassende knop aan het bakje duwen.</w:t>
+      </w:r>
+    </w:p>
+    <w:p>
+      <w:pPr>
+        <w:rPr>
+          <w:lang w:val="nl-NL"/>
+        </w:rPr>
+      </w:pPr>
+      <w:r>
+        <w:rPr>
+          <w:lang w:val="nl-NL"/>
+        </w:rPr>
+        <w:t xml:space="preserve">De </w:t>
+      </w:r>
+      <w:r>
+        <w:rPr>
+          <w:lang w:val="nl-NL"/>
+        </w:rPr>
+        <w:t>RFID-</w:t>
+      </w:r>
+      <w:r>
+        <w:rPr>
+          <w:lang w:val="nl-NL"/>
+        </w:rPr>
+        <w:t xml:space="preserve">scanner van dit bakje zal </w:t>
+      </w:r>
+      <w:r>
+        <w:rPr>
+          <w:lang w:val="nl-NL"/>
+        </w:rPr>
+        <w:t>het ge-3D-printte object</w:t>
+      </w:r>
+      <w:r>
+        <w:rPr>
+          <w:lang w:val="nl-NL"/>
+        </w:rPr>
+        <w:t xml:space="preserve"> scannen</w:t>
+      </w:r>
+      <w:r>
+        <w:rPr>
+          <w:lang w:val="nl-NL"/>
+        </w:rPr>
+        <w:t xml:space="preserve"> in het bakje</w:t>
+      </w:r>
+      <w:r>
+        <w:rPr>
+          <w:lang w:val="nl-NL"/>
+        </w:rPr>
+        <w:t xml:space="preserve"> en bepalen of dit al dan</w:t>
+      </w:r>
+      <w:r>
+        <w:rPr>
+          <w:lang w:val="nl-NL"/>
+        </w:rPr>
+        <w:t xml:space="preserve"> niet vuilnis is en of het vuilnis juist gesorteerd werd.</w:t>
+      </w:r>
+    </w:p>
+    <w:p>
+      <w:pPr>
+        <w:rPr>
+          <w:lang w:val="nl-NL"/>
+        </w:rPr>
+      </w:pPr>
+      <w:r>
+        <w:rPr>
+          <w:lang w:val="nl-NL"/>
+        </w:rPr>
+        <w:br/>
+        <w:t xml:space="preserve">Wanneer er niks in het bakje ligt gebeurt er niks. (Er werd geen ID </w:t>
+      </w:r>
+      <w:r>
+        <w:rPr>
+          <w:lang w:val="nl-NL"/>
+        </w:rPr>
+        <w:t>gescand</w:t>
+      </w:r>
+      <w:r>
+        <w:rPr>
+          <w:lang w:val="nl-NL"/>
+        </w:rPr>
+        <w:t>.)</w:t>
+      </w:r>
+      <w:r>
+        <w:rPr>
+          <w:lang w:val="nl-NL"/>
+        </w:rPr>
+        <w:br/>
+        <w:t>Wanneer het gescande object geen afval is klinkt er een fout-geluidje.</w:t>
+      </w:r>
+      <w:r>
+        <w:rPr>
+          <w:lang w:val="nl-NL"/>
+        </w:rPr>
+        <w:t xml:space="preserve"> (Dit wordt ook afgebeeld op de lcd.)</w:t>
+      </w:r>
+      <w:r>
+        <w:rPr>
+          <w:lang w:val="nl-NL"/>
+        </w:rPr>
+        <w:br/>
+        <w:t>Wanneer het afval verkeerd gesorteerd word klinkt er een foutgeluidje en gaat er een deel van de energiebuffer af.</w:t>
+      </w:r>
+      <w:r>
+        <w:rPr>
+          <w:lang w:val="nl-NL"/>
+        </w:rPr>
+        <w:t xml:space="preserve"> (Ook dit wordt afgebeeld op de lcd.)</w:t>
+      </w:r>
+    </w:p>
+    <w:p>
+      <w:pPr>
+        <w:rPr>
+          <w:lang w:val="nl-NL"/>
+        </w:rPr>
+      </w:pPr>
+      <w:r>
+        <w:rPr>
+          <w:lang w:val="nl-NL"/>
+        </w:rPr>
+        <w:t xml:space="preserve">Wanneer er een stuk afval correct gesorteerd wordt </w:t>
+      </w:r>
+      <w:r>
+        <w:rPr>
+          <w:lang w:val="nl-NL"/>
+        </w:rPr>
+        <w:t xml:space="preserve">is zal een </w:t>
+      </w:r>
+      <w:r>
+        <w:rPr>
+          <w:lang w:val="nl-NL"/>
+        </w:rPr>
+        <w:t>servomotor</w:t>
+      </w:r>
+      <w:r>
+        <w:rPr>
+          <w:lang w:val="nl-NL"/>
+        </w:rPr>
+        <w:t xml:space="preserve"> aangestuurd worden en zal het stuk vuilnis in de bak vallen.</w:t>
+      </w:r>
+    </w:p>
+    <w:p>
+      <w:pPr>
+        <w:rPr>
+          <w:lang w:val="nl-NL"/>
+        </w:rPr>
+      </w:pPr>
+      <w:r>
+        <w:rPr>
+          <w:lang w:val="nl-NL"/>
+        </w:rPr>
+        <w:t>De gewicht-sensor bekijkt hoeveel gewicht er bij kwam en beeld dit af op de lcd.</w:t>
+      </w:r>
     </w:p>
     <w:p>
       <w:pPr>
@@ -852,107 +1254,96 @@
         </w:rPr>
         <w:t xml:space="preserve">De scanner zal in het begin van het spel de correcte </w:t>
       </w:r>
-      <w:proofErr w:type="spellStart"/>
-      <w:r>
-        <w:rPr>
-          <w:lang w:val="nl-NL"/>
-        </w:rPr>
-        <w:t>rfid</w:t>
-      </w:r>
-      <w:proofErr w:type="spellEnd"/>
-      <w:r>
-        <w:rPr>
-          <w:lang w:val="nl-NL"/>
-        </w:rPr>
-        <w:t xml:space="preserve"> </w:t>
-      </w:r>
-      <w:proofErr w:type="spellStart"/>
-      <w:r>
-        <w:rPr>
-          <w:lang w:val="nl-NL"/>
-        </w:rPr>
-        <w:t>values</w:t>
-      </w:r>
-      <w:proofErr w:type="spellEnd"/>
-      <w:r>
-        <w:rPr>
-          <w:lang w:val="nl-NL"/>
-        </w:rPr>
-        <w:t xml:space="preserve"> krijgen van de vuilnisbak. Deze </w:t>
-      </w:r>
-      <w:proofErr w:type="spellStart"/>
-      <w:r>
-        <w:rPr>
-          <w:lang w:val="nl-NL"/>
-        </w:rPr>
-        <w:t>rfid</w:t>
-      </w:r>
-      <w:proofErr w:type="spellEnd"/>
+      <w:r>
+        <w:rPr>
+          <w:lang w:val="nl-NL"/>
+        </w:rPr>
+        <w:t>RFID-waarden toegestuurd</w:t>
+      </w:r>
+      <w:r>
+        <w:rPr>
+          <w:lang w:val="nl-NL"/>
+        </w:rPr>
+        <w:t xml:space="preserve"> krijgen van de vuilnisbak.</w:t>
+      </w:r>
+    </w:p>
+    <w:p>
+      <w:pPr>
+        <w:rPr>
+          <w:lang w:val="nl-NL"/>
+        </w:rPr>
+      </w:pPr>
+      <w:r>
+        <w:rPr>
+          <w:lang w:val="nl-NL"/>
+        </w:rPr>
+        <w:t xml:space="preserve"> Deze </w:t>
+      </w:r>
+      <w:r>
+        <w:rPr>
+          <w:lang w:val="nl-NL"/>
+        </w:rPr>
+        <w:t>RFID-</w:t>
+      </w:r>
       <w:r>
         <w:rPr>
           <w:lang w:val="nl-NL"/>
         </w:rPr>
         <w:t xml:space="preserve"> scanner zal bestaan uit een lcd, een knop en een </w:t>
       </w:r>
-      <w:proofErr w:type="spellStart"/>
-      <w:r>
-        <w:rPr>
-          <w:lang w:val="nl-NL"/>
-        </w:rPr>
-        <w:t>rfid</w:t>
-      </w:r>
-      <w:proofErr w:type="spellEnd"/>
-      <w:r>
-        <w:rPr>
-          <w:lang w:val="nl-NL"/>
-        </w:rPr>
-        <w:t>-scanner. De lcd zal laten zien of het een correct stuk afval is.</w:t>
-      </w:r>
-    </w:p>
-    <w:p>
-      <w:pPr>
-        <w:rPr>
-          <w:lang w:val="nl-NL"/>
-        </w:rPr>
-      </w:pPr>
-    </w:p>
-    <w:p>
-      <w:pPr>
-        <w:rPr>
-          <w:lang w:val="nl-NL"/>
-        </w:rPr>
-      </w:pPr>
+      <w:r>
+        <w:rPr>
+          <w:lang w:val="nl-NL"/>
+        </w:rPr>
+        <w:t>RFID</w:t>
+      </w:r>
+      <w:r>
+        <w:rPr>
+          <w:lang w:val="nl-NL"/>
+        </w:rPr>
+        <w:t>-scanner. De lcd zal laten zien of het</w:t>
+      </w:r>
+      <w:r>
+        <w:rPr>
+          <w:lang w:val="nl-NL"/>
+        </w:rPr>
+        <w:t xml:space="preserve"> gescande object al dan niet afval is</w:t>
+      </w:r>
+      <w:r>
+        <w:rPr>
+          <w:lang w:val="nl-NL"/>
+        </w:rPr>
+        <w:t>.</w:t>
+      </w:r>
+      <w:r>
+        <w:rPr>
+          <w:lang w:val="nl-NL"/>
+        </w:rPr>
+        <w:br/>
+      </w:r>
       <w:r>
         <w:rPr>
           <w:lang w:val="nl-NL"/>
         </w:rPr>
         <w:t xml:space="preserve">Voor de </w:t>
       </w:r>
-      <w:proofErr w:type="spellStart"/>
-      <w:r>
-        <w:rPr>
-          <w:lang w:val="nl-NL"/>
-        </w:rPr>
-        <w:t>rfid</w:t>
-      </w:r>
-      <w:proofErr w:type="spellEnd"/>
-      <w:r>
-        <w:rPr>
-          <w:lang w:val="nl-NL"/>
-        </w:rPr>
-        <w:t xml:space="preserve"> scanners gebruiken we de HW-147 (</w:t>
-      </w:r>
-      <w:r>
-        <w:rPr>
-          <w:lang w:val="nl-NL"/>
-        </w:rPr>
-        <w:t>PN532</w:t>
-      </w:r>
-      <w:r>
-        <w:rPr>
-          <w:lang w:val="nl-NL"/>
-        </w:rPr>
-        <w:t xml:space="preserve"> module)</w:t>
+      <w:r>
+        <w:rPr>
+          <w:lang w:val="nl-NL"/>
+        </w:rPr>
+        <w:t>RFID-</w:t>
+      </w:r>
+      <w:r>
+        <w:rPr>
+          <w:lang w:val="nl-NL"/>
+        </w:rPr>
+        <w:t>scanners gebruiken we de HW-147 (</w:t>
+      </w:r>
+      <w:r>
+        <w:rPr>
+          <w:lang w:val="nl-NL"/>
+        </w:rPr>
+        <w:t>PN532 module)</w:t>
       </w:r>
       <w:r>
         <w:rPr>
@@ -1731,6 +2122,21 @@
 </file>
 
 <file path=customXml/item1.xml><?xml version="1.0" encoding="utf-8"?>
+<p:properties xmlns:p="http://schemas.microsoft.com/office/2006/metadata/properties" xmlns:xsi="http://www.w3.org/2001/XMLSchema-instance" xmlns:pc="http://schemas.microsoft.com/office/infopath/2007/PartnerControls">
+  <documentManagement/>
+</p:properties>
+</file>
+
+<file path=customXml/item2.xml><?xml version="1.0" encoding="utf-8"?>
+<?mso-contentType ?>
+<FormTemplates xmlns="http://schemas.microsoft.com/sharepoint/v3/contenttype/forms">
+  <Display>DocumentLibraryForm</Display>
+  <Edit>DocumentLibraryForm</Edit>
+  <New>DocumentLibraryForm</New>
+</FormTemplates>
+</file>
+
+<file path=customXml/item3.xml><?xml version="1.0" encoding="utf-8"?>
 <ct:contentTypeSchema xmlns:ct="http://schemas.microsoft.com/office/2006/metadata/contentType" xmlns:ma="http://schemas.microsoft.com/office/2006/metadata/properties/metaAttributes" ct:_="" ma:_="" ma:contentTypeName="Document" ma:contentTypeID="0x010100DA04887711A73842B93EE12D8B569696" ma:contentTypeVersion="4" ma:contentTypeDescription="Create a new document." ma:contentTypeScope="" ma:versionID="fc3e9c97c8bdbbb1d25889a7f1a6ee45">
   <xsd:schema xmlns:xsd="http://www.w3.org/2001/XMLSchema" xmlns:xs="http://www.w3.org/2001/XMLSchema" xmlns:p="http://schemas.microsoft.com/office/2006/metadata/properties" xmlns:ns3="ccb0afba-a0c8-4901-ad17-174d7d291aa5" targetNamespace="http://schemas.microsoft.com/office/2006/metadata/properties" ma:root="true" ma:fieldsID="9f3437809eb73bb82fecdc2322908ae8" ns3:_="">
     <xsd:import namespace="ccb0afba-a0c8-4901-ad17-174d7d291aa5"/>
@@ -1876,22 +2282,24 @@
 </ct:contentTypeSchema>
 </file>
 
-<file path=customXml/item2.xml><?xml version="1.0" encoding="utf-8"?>
-<?mso-contentType ?>
-<FormTemplates xmlns="http://schemas.microsoft.com/sharepoint/v3/contenttype/forms">
-  <Display>DocumentLibraryForm</Display>
-  <Edit>DocumentLibraryForm</Edit>
-  <New>DocumentLibraryForm</New>
-</FormTemplates>
+<file path=customXml/itemProps1.xml><?xml version="1.0" encoding="utf-8"?>
+<ds:datastoreItem xmlns:ds="http://schemas.openxmlformats.org/officeDocument/2006/customXml" ds:itemID="{F64E6E21-2EE5-45FC-B044-FBDC48C94CF6}">
+  <ds:schemaRefs>
+    <ds:schemaRef ds:uri="http://schemas.microsoft.com/office/2006/metadata/properties"/>
+    <ds:schemaRef ds:uri="http://schemas.microsoft.com/office/infopath/2007/PartnerControls"/>
+  </ds:schemaRefs>
+</ds:datastoreItem>
 </file>
 
-<file path=customXml/item3.xml><?xml version="1.0" encoding="utf-8"?>
-<p:properties xmlns:p="http://schemas.microsoft.com/office/2006/metadata/properties" xmlns:xsi="http://www.w3.org/2001/XMLSchema-instance" xmlns:pc="http://schemas.microsoft.com/office/infopath/2007/PartnerControls">
-  <documentManagement/>
-</p:properties>
+<file path=customXml/itemProps2.xml><?xml version="1.0" encoding="utf-8"?>
+<ds:datastoreItem xmlns:ds="http://schemas.openxmlformats.org/officeDocument/2006/customXml" ds:itemID="{8DCAEC32-223D-4214-BEE0-CD265B16D780}">
+  <ds:schemaRefs>
+    <ds:schemaRef ds:uri="http://schemas.microsoft.com/sharepoint/v3/contenttype/forms"/>
+  </ds:schemaRefs>
+</ds:datastoreItem>
 </file>
 
-<file path=customXml/itemProps1.xml><?xml version="1.0" encoding="utf-8"?>
+<file path=customXml/itemProps3.xml><?xml version="1.0" encoding="utf-8"?>
 <ds:datastoreItem xmlns:ds="http://schemas.openxmlformats.org/officeDocument/2006/customXml" ds:itemID="{9C2FD8FE-9D83-4D57-9E8C-D0C15F6A5091}">
   <ds:schemaRefs>
     <ds:schemaRef ds:uri="http://schemas.microsoft.com/office/2006/metadata/contentType"/>
@@ -1907,21 +2315,4 @@
     <ds:schemaRef ds:uri="http://schemas.microsoft.com/internal/obd"/>
   </ds:schemaRefs>
 </ds:datastoreItem>
-</file>
-
-<file path=customXml/itemProps2.xml><?xml version="1.0" encoding="utf-8"?>
-<ds:datastoreItem xmlns:ds="http://schemas.openxmlformats.org/officeDocument/2006/customXml" ds:itemID="{8DCAEC32-223D-4214-BEE0-CD265B16D780}">
-  <ds:schemaRefs>
-    <ds:schemaRef ds:uri="http://schemas.microsoft.com/sharepoint/v3/contenttype/forms"/>
-  </ds:schemaRefs>
-</ds:datastoreItem>
-</file>
-
-<file path=customXml/itemProps3.xml><?xml version="1.0" encoding="utf-8"?>
-<ds:datastoreItem xmlns:ds="http://schemas.openxmlformats.org/officeDocument/2006/customXml" ds:itemID="{F64E6E21-2EE5-45FC-B044-FBDC48C94CF6}">
-  <ds:schemaRefs>
-    <ds:schemaRef ds:uri="http://schemas.microsoft.com/office/2006/metadata/properties"/>
-    <ds:schemaRef ds:uri="http://schemas.microsoft.com/office/infopath/2007/PartnerControls"/>
-  </ds:schemaRefs>
-</ds:datastoreItem>
 </file>
</xml_diff>

<commit_message>
samenvatting puzzel in appart doc gezet
</commit_message>
<xml_diff>
--- a/Eerste ontwerp vuilbakken.docx
+++ b/Eerste ontwerp vuilbakken.docx
@@ -648,800 +648,6 @@
           <w:lang w:val="nl-NL"/>
         </w:rPr>
       </w:pPr>
-    </w:p>
-    <w:p>
-      <w:pPr>
-        <w:rPr>
-          <w:lang w:val="nl-NL"/>
-        </w:rPr>
-      </w:pPr>
-    </w:p>
-    <w:p>
-      <w:pPr>
-        <w:rPr>
-          <w:lang w:val="nl-NL"/>
-        </w:rPr>
-      </w:pPr>
-    </w:p>
-    <w:p>
-      <w:pPr>
-        <w:rPr>
-          <w:lang w:val="nl-NL"/>
-        </w:rPr>
-      </w:pPr>
-    </w:p>
-    <w:p>
-      <w:pPr>
-        <w:rPr>
-          <w:lang w:val="nl-NL"/>
-        </w:rPr>
-      </w:pPr>
-    </w:p>
-    <w:p>
-      <w:pPr>
-        <w:rPr>
-          <w:b/>
-          <w:bCs/>
-          <w:sz w:val="24"/>
-          <w:szCs w:val="24"/>
-          <w:u w:val="single"/>
-          <w:lang w:val="nl-NL"/>
-        </w:rPr>
-      </w:pPr>
-      <w:r>
-        <w:rPr>
-          <w:b/>
-          <w:bCs/>
-          <w:sz w:val="24"/>
-          <w:szCs w:val="24"/>
-          <w:u w:val="single"/>
-          <w:lang w:val="nl-NL"/>
-        </w:rPr>
-        <w:lastRenderedPageBreak/>
-        <w:t>De puzzel:</w:t>
-      </w:r>
-    </w:p>
-    <w:p>
-      <w:pPr>
-        <w:rPr>
-          <w:lang w:val="nl-NL"/>
-        </w:rPr>
-      </w:pPr>
-      <w:r>
-        <w:rPr>
-          <w:lang w:val="nl-NL"/>
-        </w:rPr>
-        <w:t xml:space="preserve">De vuilnisbakken zullen geopend worden via een code die via vorige opdrachten wordt gevonden. </w:t>
-      </w:r>
-      <w:r>
-        <w:rPr>
-          <w:lang w:val="nl-NL"/>
-        </w:rPr>
-        <w:br/>
-        <w:t>(Het eerste gedeelte van de code wordt verstuurd door de bandjes. Het laatste cijfer/ De laatste cijfers zal/zullen vermeld staan op een ticket dat wordt verkregen bij de “</w:t>
-      </w:r>
-      <w:r>
-        <w:rPr>
-          <w:lang w:val="nl-NL"/>
-        </w:rPr>
-        <w:t>De trein is altijd een beetje reizen</w:t>
-      </w:r>
-      <w:r>
-        <w:rPr>
-          <w:lang w:val="nl-NL"/>
-        </w:rPr>
-        <w:t>”.)</w:t>
-      </w:r>
-    </w:p>
-    <w:p>
-      <w:pPr>
-        <w:rPr>
-          <w:lang w:val="nl-NL"/>
-        </w:rPr>
-      </w:pPr>
-      <w:r>
-        <w:rPr>
-          <w:lang w:val="nl-NL"/>
-        </w:rPr>
-        <w:t>De vuilbak mag ook enkel beschikbaar zijn wanneer er voldoende energie is.</w:t>
-      </w:r>
-      <w:r>
-        <w:rPr>
-          <w:lang w:val="nl-NL"/>
-        </w:rPr>
-        <w:br/>
-        <w:t>Hiervoor zullen er berichten ontvangen moeten worden van “</w:t>
-      </w:r>
-      <w:r>
-        <w:rPr>
-          <w:lang w:val="nl-NL"/>
-        </w:rPr>
-        <w:t>Trappen maar!</w:t>
-      </w:r>
-      <w:r>
-        <w:rPr>
-          <w:lang w:val="nl-NL"/>
-        </w:rPr>
-        <w:t>”.</w:t>
-      </w:r>
-    </w:p>
-    <w:p>
-      <w:pPr>
-        <w:rPr>
-          <w:lang w:val="nl-NL"/>
-        </w:rPr>
-      </w:pPr>
-      <w:r>
-        <w:rPr>
-          <w:lang w:val="nl-NL"/>
-        </w:rPr>
-        <w:t xml:space="preserve">De spelers zullen via een scanner </w:t>
-      </w:r>
-      <w:r>
-        <w:rPr>
-          <w:lang w:val="nl-NL"/>
-        </w:rPr>
-        <w:t>kunnen</w:t>
-      </w:r>
-      <w:r>
-        <w:rPr>
-          <w:lang w:val="nl-NL"/>
-        </w:rPr>
-        <w:t xml:space="preserve"> zien welke </w:t>
-      </w:r>
-      <w:r>
-        <w:rPr>
-          <w:lang w:val="nl-NL"/>
-        </w:rPr>
-        <w:t>ge-3D-printte objecten wel degelijk in de vuilbak moeten en welke niet</w:t>
-      </w:r>
-      <w:r>
-        <w:rPr>
-          <w:lang w:val="nl-NL"/>
-        </w:rPr>
-        <w:t>.</w:t>
-      </w:r>
-      <w:r>
-        <w:rPr>
-          <w:lang w:val="nl-NL"/>
-        </w:rPr>
-        <w:t xml:space="preserve"> (Dit zal elk spel veranderen.)</w:t>
-      </w:r>
-    </w:p>
-    <w:p>
-      <w:pPr>
-        <w:rPr>
-          <w:lang w:val="nl-NL"/>
-        </w:rPr>
-      </w:pPr>
-      <w:r>
-        <w:rPr>
-          <w:lang w:val="nl-NL"/>
-        </w:rPr>
-        <w:t>Daarnaast zullen er ook stukken “afval” te verdienen zijn bij de andere puzzels (</w:t>
-      </w:r>
-      <w:r>
-        <w:rPr>
-          <w:lang w:val="nl-NL"/>
-        </w:rPr>
-        <w:t>“</w:t>
-      </w:r>
-      <w:r>
-        <w:rPr>
-          <w:lang w:val="nl-NL"/>
-        </w:rPr>
-        <w:t>De trein is altijd een beetje reizen</w:t>
-      </w:r>
-      <w:r>
-        <w:rPr>
-          <w:lang w:val="nl-NL"/>
-        </w:rPr>
-        <w:t>”</w:t>
-      </w:r>
-      <w:r>
-        <w:rPr>
-          <w:lang w:val="nl-NL"/>
-        </w:rPr>
-        <w:t>)</w:t>
-      </w:r>
-    </w:p>
-    <w:p>
-      <w:pPr>
-        <w:rPr>
-          <w:lang w:val="nl-NL"/>
-        </w:rPr>
-      </w:pPr>
-      <w:r>
-        <w:rPr>
-          <w:lang w:val="nl-NL"/>
-        </w:rPr>
-        <w:t xml:space="preserve"> Uiteindelijk zal het gewicht </w:t>
-      </w:r>
-      <w:r>
-        <w:rPr>
-          <w:lang w:val="nl-NL"/>
-        </w:rPr>
-        <w:t>in</w:t>
-      </w:r>
-      <w:r>
-        <w:rPr>
-          <w:lang w:val="nl-NL"/>
-        </w:rPr>
-        <w:t xml:space="preserve"> de verschillende vuilnisbakken een code vormen.</w:t>
-      </w:r>
-      <w:r>
-        <w:rPr>
-          <w:lang w:val="nl-NL"/>
-        </w:rPr>
-        <w:t xml:space="preserve"> (Deze zal verstuurd moeten worden naar “</w:t>
-      </w:r>
-      <w:r>
-        <w:rPr>
-          <w:lang w:val="nl-NL"/>
-        </w:rPr>
-        <w:t>Trappen maar!</w:t>
-      </w:r>
-      <w:r>
-        <w:rPr>
-          <w:lang w:val="nl-NL"/>
-        </w:rPr>
-        <w:t>”</w:t>
-      </w:r>
-      <w:r>
-        <w:rPr>
-          <w:lang w:val="nl-NL"/>
-        </w:rPr>
-        <w:t xml:space="preserve"> en zal dienen om de deuren te openen.</w:t>
-      </w:r>
-      <w:r>
-        <w:rPr>
-          <w:lang w:val="nl-NL"/>
-        </w:rPr>
-        <w:t>)</w:t>
-      </w:r>
-    </w:p>
-    <w:p>
-      <w:pPr>
-        <w:rPr>
-          <w:b/>
-          <w:bCs/>
-          <w:u w:val="single"/>
-          <w:lang w:val="nl-NL"/>
-        </w:rPr>
-      </w:pPr>
-      <w:r>
-        <w:rPr>
-          <w:b/>
-          <w:bCs/>
-          <w:u w:val="single"/>
-          <w:lang w:val="nl-NL"/>
-        </w:rPr>
-        <w:t>Implementatie:</w:t>
-      </w:r>
-    </w:p>
-    <w:p>
-      <w:pPr>
-        <w:rPr>
-          <w:lang w:val="nl-NL"/>
-        </w:rPr>
-      </w:pPr>
-      <w:r>
-        <w:rPr>
-          <w:lang w:val="nl-NL"/>
-        </w:rPr>
-        <w:t xml:space="preserve">Er zal 1 grote </w:t>
-      </w:r>
-      <w:r>
-        <w:rPr>
-          <w:lang w:val="nl-NL"/>
-        </w:rPr>
-        <w:t>houten doos</w:t>
-      </w:r>
-      <w:r>
-        <w:rPr>
-          <w:lang w:val="nl-NL"/>
-        </w:rPr>
-        <w:t xml:space="preserve"> gemaakt worden die dienst zal doen als alle vuilnisbakken.</w:t>
-      </w:r>
-      <w:r>
-        <w:rPr>
-          <w:lang w:val="nl-NL"/>
-        </w:rPr>
-        <w:br/>
-      </w:r>
-      <w:r>
-        <w:rPr>
-          <w:lang w:val="nl-NL"/>
-        </w:rPr>
-        <w:t>In deze bak zal alle elektronica van de vuilnisbakken</w:t>
-      </w:r>
-      <w:r>
-        <w:rPr>
-          <w:lang w:val="nl-NL"/>
-        </w:rPr>
-        <w:t xml:space="preserve"> vervat</w:t>
-      </w:r>
-      <w:r>
-        <w:rPr>
-          <w:lang w:val="nl-NL"/>
-        </w:rPr>
-        <w:t xml:space="preserve"> zitten. </w:t>
-      </w:r>
-      <w:r>
-        <w:rPr>
-          <w:lang w:val="nl-NL"/>
-        </w:rPr>
-        <w:br/>
-        <w:t xml:space="preserve">Wij zullen deze doos vervaardigen aan de hand van de lasercutter. </w:t>
-      </w:r>
-    </w:p>
-    <w:p>
-      <w:pPr>
-        <w:rPr>
-          <w:lang w:val="nl-NL"/>
-        </w:rPr>
-      </w:pPr>
-      <w:r>
-        <w:rPr>
-          <w:lang w:val="nl-NL"/>
-        </w:rPr>
-        <w:t>De stukken afval zullen we 3D printen.</w:t>
-      </w:r>
-      <w:r>
-        <w:rPr>
-          <w:lang w:val="nl-NL"/>
-        </w:rPr>
-        <w:br/>
-        <w:t>In elk stuk afval zal een RFID-tag zitten.</w:t>
-      </w:r>
-    </w:p>
-    <w:p>
-      <w:pPr>
-        <w:rPr>
-          <w:lang w:val="nl-NL"/>
-        </w:rPr>
-      </w:pPr>
-      <w:r>
-        <w:rPr>
-          <w:lang w:val="nl-NL"/>
-        </w:rPr>
-        <w:t xml:space="preserve">Aan de bovenkant van deze bak zullen </w:t>
-      </w:r>
-      <w:r>
-        <w:rPr>
-          <w:lang w:val="nl-NL"/>
-        </w:rPr>
-        <w:t xml:space="preserve">3 bakjes zitten </w:t>
-      </w:r>
-      <w:r>
-        <w:rPr>
-          <w:lang w:val="nl-NL"/>
-        </w:rPr>
-        <w:t>(PMD, papier en karton</w:t>
-      </w:r>
-      <w:r>
-        <w:rPr>
-          <w:lang w:val="nl-NL"/>
-        </w:rPr>
-        <w:t xml:space="preserve"> en</w:t>
-      </w:r>
-      <w:r>
-        <w:rPr>
-          <w:lang w:val="nl-NL"/>
-        </w:rPr>
-        <w:t xml:space="preserve"> </w:t>
-      </w:r>
-      <w:r>
-        <w:rPr>
-          <w:lang w:val="nl-NL"/>
-        </w:rPr>
-        <w:t>r</w:t>
-      </w:r>
-      <w:r>
-        <w:rPr>
-          <w:lang w:val="nl-NL"/>
-        </w:rPr>
-        <w:t xml:space="preserve">estafval). Wanneer de spelers een stuk afval willen weggooien moeten ze dit </w:t>
-      </w:r>
-      <w:r>
-        <w:rPr>
-          <w:lang w:val="nl-NL"/>
-        </w:rPr>
-        <w:t>in het</w:t>
-      </w:r>
-      <w:r>
-        <w:rPr>
-          <w:lang w:val="nl-NL"/>
-        </w:rPr>
-        <w:t xml:space="preserve"> bakje</w:t>
-      </w:r>
-      <w:r>
-        <w:rPr>
-          <w:lang w:val="nl-NL"/>
-        </w:rPr>
-        <w:t xml:space="preserve"> leggen</w:t>
-      </w:r>
-      <w:r>
-        <w:rPr>
-          <w:lang w:val="nl-NL"/>
-        </w:rPr>
-        <w:t xml:space="preserve"> </w:t>
-      </w:r>
-      <w:r>
-        <w:rPr>
-          <w:lang w:val="nl-NL"/>
-        </w:rPr>
-        <w:t>waar</w:t>
-      </w:r>
-      <w:r>
-        <w:rPr>
-          <w:lang w:val="nl-NL"/>
-        </w:rPr>
-        <w:t xml:space="preserve"> ze denken </w:t>
-      </w:r>
-      <w:r>
-        <w:rPr>
-          <w:lang w:val="nl-NL"/>
-        </w:rPr>
-        <w:t>dat</w:t>
-      </w:r>
-      <w:r>
-        <w:rPr>
-          <w:lang w:val="nl-NL"/>
-        </w:rPr>
-        <w:t xml:space="preserve"> het </w:t>
-      </w:r>
-      <w:r>
-        <w:rPr>
-          <w:lang w:val="nl-NL"/>
-        </w:rPr>
-        <w:t xml:space="preserve">vuilnis </w:t>
-      </w:r>
-      <w:r>
-        <w:rPr>
-          <w:lang w:val="nl-NL"/>
-        </w:rPr>
-        <w:t xml:space="preserve">in </w:t>
-      </w:r>
-      <w:r>
-        <w:rPr>
-          <w:lang w:val="nl-NL"/>
-        </w:rPr>
-        <w:t>hoort.</w:t>
-      </w:r>
-    </w:p>
-    <w:p>
-      <w:pPr>
-        <w:rPr>
-          <w:lang w:val="nl-NL"/>
-        </w:rPr>
-      </w:pPr>
-      <w:r>
-        <w:rPr>
-          <w:lang w:val="nl-NL"/>
-        </w:rPr>
-        <w:t>Vervolgens moeten de spelers op de bijpassende knop aan het bakje duwen.</w:t>
-      </w:r>
-    </w:p>
-    <w:p>
-      <w:pPr>
-        <w:rPr>
-          <w:lang w:val="nl-NL"/>
-        </w:rPr>
-      </w:pPr>
-      <w:r>
-        <w:rPr>
-          <w:lang w:val="nl-NL"/>
-        </w:rPr>
-        <w:t xml:space="preserve">De </w:t>
-      </w:r>
-      <w:r>
-        <w:rPr>
-          <w:lang w:val="nl-NL"/>
-        </w:rPr>
-        <w:t>RFID-</w:t>
-      </w:r>
-      <w:r>
-        <w:rPr>
-          <w:lang w:val="nl-NL"/>
-        </w:rPr>
-        <w:t xml:space="preserve">scanner van dit bakje zal </w:t>
-      </w:r>
-      <w:r>
-        <w:rPr>
-          <w:lang w:val="nl-NL"/>
-        </w:rPr>
-        <w:t>het ge-3D-printte object</w:t>
-      </w:r>
-      <w:r>
-        <w:rPr>
-          <w:lang w:val="nl-NL"/>
-        </w:rPr>
-        <w:t xml:space="preserve"> scannen</w:t>
-      </w:r>
-      <w:r>
-        <w:rPr>
-          <w:lang w:val="nl-NL"/>
-        </w:rPr>
-        <w:t xml:space="preserve"> in het bakje</w:t>
-      </w:r>
-      <w:r>
-        <w:rPr>
-          <w:lang w:val="nl-NL"/>
-        </w:rPr>
-        <w:t xml:space="preserve"> en bepalen of dit al dan</w:t>
-      </w:r>
-      <w:r>
-        <w:rPr>
-          <w:lang w:val="nl-NL"/>
-        </w:rPr>
-        <w:t xml:space="preserve"> niet vuilnis is en of het vuilnis juist gesorteerd werd.</w:t>
-      </w:r>
-    </w:p>
-    <w:p>
-      <w:pPr>
-        <w:rPr>
-          <w:lang w:val="nl-NL"/>
-        </w:rPr>
-      </w:pPr>
-      <w:r>
-        <w:rPr>
-          <w:lang w:val="nl-NL"/>
-        </w:rPr>
-        <w:br/>
-        <w:t xml:space="preserve">Wanneer er niks in het bakje ligt gebeurt er niks. (Er werd geen ID </w:t>
-      </w:r>
-      <w:r>
-        <w:rPr>
-          <w:lang w:val="nl-NL"/>
-        </w:rPr>
-        <w:t>gescand</w:t>
-      </w:r>
-      <w:r>
-        <w:rPr>
-          <w:lang w:val="nl-NL"/>
-        </w:rPr>
-        <w:t>.)</w:t>
-      </w:r>
-      <w:r>
-        <w:rPr>
-          <w:lang w:val="nl-NL"/>
-        </w:rPr>
-        <w:br/>
-        <w:t>Wanneer het gescande object geen afval is klinkt er een fout-geluidje.</w:t>
-      </w:r>
-      <w:r>
-        <w:rPr>
-          <w:lang w:val="nl-NL"/>
-        </w:rPr>
-        <w:t xml:space="preserve"> (Dit wordt ook afgebeeld op de lcd.)</w:t>
-      </w:r>
-      <w:r>
-        <w:rPr>
-          <w:lang w:val="nl-NL"/>
-        </w:rPr>
-        <w:br/>
-        <w:t>Wanneer het afval verkeerd gesorteerd word klinkt er een foutgeluidje en gaat er een deel van de energiebuffer af.</w:t>
-      </w:r>
-      <w:r>
-        <w:rPr>
-          <w:lang w:val="nl-NL"/>
-        </w:rPr>
-        <w:t xml:space="preserve"> (Ook dit wordt afgebeeld op de lcd.)</w:t>
-      </w:r>
-    </w:p>
-    <w:p>
-      <w:pPr>
-        <w:rPr>
-          <w:lang w:val="nl-NL"/>
-        </w:rPr>
-      </w:pPr>
-      <w:r>
-        <w:rPr>
-          <w:lang w:val="nl-NL"/>
-        </w:rPr>
-        <w:t>Wanneer er een stuk afval correct gesorteerd wordt is zal een servomotor aangestuurd worden en zal het stuk vuilnis in de bak vallen.</w:t>
-      </w:r>
-    </w:p>
-    <w:p>
-      <w:pPr>
-        <w:rPr>
-          <w:lang w:val="nl-NL"/>
-        </w:rPr>
-      </w:pPr>
-      <w:r>
-        <w:rPr>
-          <w:lang w:val="nl-NL"/>
-        </w:rPr>
-        <w:t>De gewicht-sensor bekijkt hoeveel gewicht er bij kwam en beeld dit af op de lcd.</w:t>
-      </w:r>
-    </w:p>
-    <w:p>
-      <w:pPr>
-        <w:rPr>
-          <w:lang w:val="nl-NL"/>
-        </w:rPr>
-      </w:pPr>
-      <w:r>
-        <w:rPr>
-          <w:lang w:val="nl-NL"/>
-        </w:rPr>
-        <w:t xml:space="preserve">De scanner zal in het begin van het spel de correcte </w:t>
-      </w:r>
-      <w:r>
-        <w:rPr>
-          <w:lang w:val="nl-NL"/>
-        </w:rPr>
-        <w:t>RFID-waarden toegestuurd</w:t>
-      </w:r>
-      <w:r>
-        <w:rPr>
-          <w:lang w:val="nl-NL"/>
-        </w:rPr>
-        <w:t xml:space="preserve"> krijgen van de vuilnisbak.</w:t>
-      </w:r>
-    </w:p>
-    <w:p>
-      <w:pPr>
-        <w:rPr>
-          <w:lang w:val="nl-NL"/>
-        </w:rPr>
-      </w:pPr>
-      <w:r>
-        <w:rPr>
-          <w:lang w:val="nl-NL"/>
-        </w:rPr>
-        <w:t xml:space="preserve"> Deze </w:t>
-      </w:r>
-      <w:r>
-        <w:rPr>
-          <w:lang w:val="nl-NL"/>
-        </w:rPr>
-        <w:t>RFID-</w:t>
-      </w:r>
-      <w:r>
-        <w:rPr>
-          <w:lang w:val="nl-NL"/>
-        </w:rPr>
-        <w:t xml:space="preserve"> scanner zal bestaan uit een lcd, een knop en een </w:t>
-      </w:r>
-      <w:r>
-        <w:rPr>
-          <w:lang w:val="nl-NL"/>
-        </w:rPr>
-        <w:t>RFID</w:t>
-      </w:r>
-      <w:r>
-        <w:rPr>
-          <w:lang w:val="nl-NL"/>
-        </w:rPr>
-        <w:t>-scanner. De lcd zal laten zien of het</w:t>
-      </w:r>
-      <w:r>
-        <w:rPr>
-          <w:lang w:val="nl-NL"/>
-        </w:rPr>
-        <w:t xml:space="preserve"> gescande object al dan niet afval is</w:t>
-      </w:r>
-      <w:r>
-        <w:rPr>
-          <w:lang w:val="nl-NL"/>
-        </w:rPr>
-        <w:t>.</w:t>
-      </w:r>
-      <w:r>
-        <w:rPr>
-          <w:lang w:val="nl-NL"/>
-        </w:rPr>
-        <w:br/>
-      </w:r>
-      <w:r>
-        <w:rPr>
-          <w:lang w:val="nl-NL"/>
-        </w:rPr>
-        <w:t xml:space="preserve">Voor de </w:t>
-      </w:r>
-      <w:r>
-        <w:rPr>
-          <w:lang w:val="nl-NL"/>
-        </w:rPr>
-        <w:t>RFID-</w:t>
-      </w:r>
-      <w:r>
-        <w:rPr>
-          <w:lang w:val="nl-NL"/>
-        </w:rPr>
-        <w:t>scanners gebruiken we de HW-147 (</w:t>
-      </w:r>
-      <w:r>
-        <w:rPr>
-          <w:lang w:val="nl-NL"/>
-        </w:rPr>
-        <w:t>PN532 module)</w:t>
-      </w:r>
-      <w:r>
-        <w:rPr>
-          <w:lang w:val="nl-NL"/>
-        </w:rPr>
-        <w:t>.</w:t>
-      </w:r>
-    </w:p>
-    <w:p>
-      <w:pPr>
-        <w:rPr>
-          <w:lang w:val="nl-NL"/>
-        </w:rPr>
-      </w:pPr>
-      <w:r>
-        <w:rPr>
-          <w:noProof/>
-          <w:lang w:val="nl-NL"/>
-        </w:rPr>
-        <w:lastRenderedPageBreak/>
-        <w:drawing>
-          <wp:anchor distT="0" distB="0" distL="114300" distR="114300" simplePos="0" relativeHeight="251658240" behindDoc="1" locked="0" layoutInCell="1" allowOverlap="1" wp14:anchorId="03630148" wp14:editId="11CB3C16">
-            <wp:simplePos x="0" y="0"/>
-            <wp:positionH relativeFrom="margin">
-              <wp:posOffset>-1769745</wp:posOffset>
-            </wp:positionH>
-            <wp:positionV relativeFrom="paragraph">
-              <wp:posOffset>1543050</wp:posOffset>
-            </wp:positionV>
-            <wp:extent cx="9584055" cy="6497955"/>
-            <wp:effectExtent l="0" t="0" r="0" b="0"/>
-            <wp:wrapTight wrapText="bothSides">
-              <wp:wrapPolygon edited="0">
-                <wp:start x="0" y="21600"/>
-                <wp:lineTo x="21553" y="21600"/>
-                <wp:lineTo x="21553" y="70"/>
-                <wp:lineTo x="0" y="70"/>
-                <wp:lineTo x="0" y="21600"/>
-              </wp:wrapPolygon>
-            </wp:wrapTight>
-            <wp:docPr id="3" name="Afbeelding 3"/>
-            <wp:cNvGraphicFramePr>
-              <a:graphicFrameLocks xmlns:a="http://schemas.openxmlformats.org/drawingml/2006/main" noChangeAspect="1"/>
-            </wp:cNvGraphicFramePr>
-            <a:graphic xmlns:a="http://schemas.openxmlformats.org/drawingml/2006/main">
-              <a:graphicData uri="http://schemas.openxmlformats.org/drawingml/2006/picture">
-                <pic:pic xmlns:pic="http://schemas.openxmlformats.org/drawingml/2006/picture">
-                  <pic:nvPicPr>
-                    <pic:cNvPr id="1" name=""/>
-                    <pic:cNvPicPr/>
-                  </pic:nvPicPr>
-                  <pic:blipFill>
-                    <a:blip r:embed="rId9">
-                      <a:extLst>
-                        <a:ext uri="{28A0092B-C50C-407E-A947-70E740481C1C}">
-                          <a14:useLocalDpi xmlns:a14="http://schemas.microsoft.com/office/drawing/2010/main" val="0"/>
-                        </a:ext>
-                      </a:extLst>
-                    </a:blip>
-                    <a:stretch>
-                      <a:fillRect/>
-                    </a:stretch>
-                  </pic:blipFill>
-                  <pic:spPr>
-                    <a:xfrm rot="5400000">
-                      <a:off x="0" y="0"/>
-                      <a:ext cx="9584055" cy="6497955"/>
-                    </a:xfrm>
-                    <a:prstGeom prst="rect">
-                      <a:avLst/>
-                    </a:prstGeom>
-                  </pic:spPr>
-                </pic:pic>
-              </a:graphicData>
-            </a:graphic>
-            <wp14:sizeRelH relativeFrom="margin">
-              <wp14:pctWidth>0</wp14:pctWidth>
-            </wp14:sizeRelH>
-            <wp14:sizeRelV relativeFrom="margin">
-              <wp14:pctHeight>0</wp14:pctHeight>
-            </wp14:sizeRelV>
-          </wp:anchor>
-        </w:drawing>
-      </w:r>
     </w:p>
     <w:p>
       <w:pPr>
@@ -2206,6 +1412,21 @@
 </file>
 
 <file path=customXml/item1.xml><?xml version="1.0" encoding="utf-8"?>
+<?mso-contentType ?>
+<FormTemplates xmlns="http://schemas.microsoft.com/sharepoint/v3/contenttype/forms">
+  <Display>DocumentLibraryForm</Display>
+  <Edit>DocumentLibraryForm</Edit>
+  <New>DocumentLibraryForm</New>
+</FormTemplates>
+</file>
+
+<file path=customXml/item2.xml><?xml version="1.0" encoding="utf-8"?>
+<p:properties xmlns:p="http://schemas.microsoft.com/office/2006/metadata/properties" xmlns:xsi="http://www.w3.org/2001/XMLSchema-instance" xmlns:pc="http://schemas.microsoft.com/office/infopath/2007/PartnerControls">
+  <documentManagement/>
+</p:properties>
+</file>
+
+<file path=customXml/item3.xml><?xml version="1.0" encoding="utf-8"?>
 <ct:contentTypeSchema xmlns:ct="http://schemas.microsoft.com/office/2006/metadata/contentType" xmlns:ma="http://schemas.microsoft.com/office/2006/metadata/properties/metaAttributes" ct:_="" ma:_="" ma:contentTypeName="Document" ma:contentTypeID="0x010100DA04887711A73842B93EE12D8B569696" ma:contentTypeVersion="4" ma:contentTypeDescription="Create a new document." ma:contentTypeScope="" ma:versionID="fc3e9c97c8bdbbb1d25889a7f1a6ee45">
   <xsd:schema xmlns:xsd="http://www.w3.org/2001/XMLSchema" xmlns:xs="http://www.w3.org/2001/XMLSchema" xmlns:p="http://schemas.microsoft.com/office/2006/metadata/properties" xmlns:ns3="ccb0afba-a0c8-4901-ad17-174d7d291aa5" targetNamespace="http://schemas.microsoft.com/office/2006/metadata/properties" ma:root="true" ma:fieldsID="9f3437809eb73bb82fecdc2322908ae8" ns3:_="">
     <xsd:import namespace="ccb0afba-a0c8-4901-ad17-174d7d291aa5"/>
@@ -2351,22 +1572,24 @@
 </ct:contentTypeSchema>
 </file>
 
-<file path=customXml/item2.xml><?xml version="1.0" encoding="utf-8"?>
-<p:properties xmlns:p="http://schemas.microsoft.com/office/2006/metadata/properties" xmlns:xsi="http://www.w3.org/2001/XMLSchema-instance" xmlns:pc="http://schemas.microsoft.com/office/infopath/2007/PartnerControls">
-  <documentManagement/>
-</p:properties>
+<file path=customXml/itemProps1.xml><?xml version="1.0" encoding="utf-8"?>
+<ds:datastoreItem xmlns:ds="http://schemas.openxmlformats.org/officeDocument/2006/customXml" ds:itemID="{8DCAEC32-223D-4214-BEE0-CD265B16D780}">
+  <ds:schemaRefs>
+    <ds:schemaRef ds:uri="http://schemas.microsoft.com/sharepoint/v3/contenttype/forms"/>
+  </ds:schemaRefs>
+</ds:datastoreItem>
 </file>
 
-<file path=customXml/item3.xml><?xml version="1.0" encoding="utf-8"?>
-<?mso-contentType ?>
-<FormTemplates xmlns="http://schemas.microsoft.com/sharepoint/v3/contenttype/forms">
-  <Display>DocumentLibraryForm</Display>
-  <Edit>DocumentLibraryForm</Edit>
-  <New>DocumentLibraryForm</New>
-</FormTemplates>
+<file path=customXml/itemProps2.xml><?xml version="1.0" encoding="utf-8"?>
+<ds:datastoreItem xmlns:ds="http://schemas.openxmlformats.org/officeDocument/2006/customXml" ds:itemID="{F64E6E21-2EE5-45FC-B044-FBDC48C94CF6}">
+  <ds:schemaRefs>
+    <ds:schemaRef ds:uri="http://schemas.microsoft.com/office/2006/metadata/properties"/>
+    <ds:schemaRef ds:uri="http://schemas.microsoft.com/office/infopath/2007/PartnerControls"/>
+  </ds:schemaRefs>
+</ds:datastoreItem>
 </file>
 
-<file path=customXml/itemProps1.xml><?xml version="1.0" encoding="utf-8"?>
+<file path=customXml/itemProps3.xml><?xml version="1.0" encoding="utf-8"?>
 <ds:datastoreItem xmlns:ds="http://schemas.openxmlformats.org/officeDocument/2006/customXml" ds:itemID="{9C2FD8FE-9D83-4D57-9E8C-D0C15F6A5091}">
   <ds:schemaRefs>
     <ds:schemaRef ds:uri="http://schemas.microsoft.com/office/2006/metadata/contentType"/>
@@ -2382,21 +1605,4 @@
     <ds:schemaRef ds:uri="http://schemas.microsoft.com/internal/obd"/>
   </ds:schemaRefs>
 </ds:datastoreItem>
-</file>
-
-<file path=customXml/itemProps2.xml><?xml version="1.0" encoding="utf-8"?>
-<ds:datastoreItem xmlns:ds="http://schemas.openxmlformats.org/officeDocument/2006/customXml" ds:itemID="{F64E6E21-2EE5-45FC-B044-FBDC48C94CF6}">
-  <ds:schemaRefs>
-    <ds:schemaRef ds:uri="http://schemas.microsoft.com/office/2006/metadata/properties"/>
-    <ds:schemaRef ds:uri="http://schemas.microsoft.com/office/infopath/2007/PartnerControls"/>
-  </ds:schemaRefs>
-</ds:datastoreItem>
-</file>
-
-<file path=customXml/itemProps3.xml><?xml version="1.0" encoding="utf-8"?>
-<ds:datastoreItem xmlns:ds="http://schemas.openxmlformats.org/officeDocument/2006/customXml" ds:itemID="{8DCAEC32-223D-4214-BEE0-CD265B16D780}">
-  <ds:schemaRefs>
-    <ds:schemaRef ds:uri="http://schemas.microsoft.com/sharepoint/v3/contenttype/forms"/>
-  </ds:schemaRefs>
-</ds:datastoreItem>
 </file>
</xml_diff>